<commit_message>
Lemma Popups - Code identifiers
Jun 20 2020
</commit_message>
<xml_diff>
--- a/NOTES.docx
+++ b/NOTES.docx
@@ -42,25 +42,14 @@
           <w:szCs w:val="24"/>
         </w:rPr>
       </w:pPr>
-      <w:proofErr w:type="gramStart"/>
-      <w:r>
-        <w:rPr>
-          <w:rFonts w:ascii="Segoe UI" w:eastAsia="Times New Roman" w:hAnsi="Segoe UI" w:cs="Segoe UI"/>
-          <w:color w:val="24292E"/>
-          <w:sz w:val="24"/>
-          <w:szCs w:val="24"/>
-        </w:rPr>
-        <w:t>Bible software that runs in the browser.</w:t>
-      </w:r>
-      <w:proofErr w:type="gramEnd"/>
-      <w:r>
-        <w:rPr>
-          <w:rFonts w:ascii="Segoe UI" w:eastAsia="Times New Roman" w:hAnsi="Segoe UI" w:cs="Segoe UI"/>
-          <w:color w:val="24292E"/>
-          <w:sz w:val="24"/>
-          <w:szCs w:val="24"/>
-        </w:rPr>
-        <w:t xml:space="preserve"> See </w:t>
+      <w:r>
+        <w:rPr>
+          <w:rFonts w:ascii="Segoe UI" w:eastAsia="Times New Roman" w:hAnsi="Segoe UI" w:cs="Segoe UI"/>
+          <w:color w:val="24292E"/>
+          <w:sz w:val="24"/>
+          <w:szCs w:val="24"/>
+        </w:rPr>
+        <w:t>Bible software that runs in the browser. See </w:t>
       </w:r>
       <w:r>
         <w:rPr>
@@ -159,7 +148,6 @@
           <w:bdr w:val="none" w:sz="0" w:space="0" w:color="auto" w:frame="1"/>
         </w:rPr>
       </w:pPr>
-      <w:proofErr w:type="gramStart"/>
       <w:r>
         <w:rPr>
           <w:rFonts w:ascii="Consolas" w:eastAsia="Times New Roman" w:hAnsi="Consolas" w:cs="Consolas"/>
@@ -168,18 +156,7 @@
           <w:szCs w:val="20"/>
           <w:bdr w:val="none" w:sz="0" w:space="0" w:color="auto" w:frame="1"/>
         </w:rPr>
-        <w:t>npm</w:t>
-      </w:r>
-      <w:proofErr w:type="gramEnd"/>
-      <w:r>
-        <w:rPr>
-          <w:rFonts w:ascii="Consolas" w:eastAsia="Times New Roman" w:hAnsi="Consolas" w:cs="Consolas"/>
-          <w:color w:val="24292E"/>
-          <w:sz w:val="20"/>
-          <w:szCs w:val="20"/>
-          <w:bdr w:val="none" w:sz="0" w:space="0" w:color="auto" w:frame="1"/>
-        </w:rPr>
-        <w:t xml:space="preserve"> install</w:t>
+        <w:t>npm install</w:t>
       </w:r>
     </w:p>
     <w:p>
@@ -192,25 +169,14 @@
           <w:szCs w:val="24"/>
         </w:rPr>
       </w:pPr>
-      <w:proofErr w:type="gramStart"/>
-      <w:r>
-        <w:rPr>
-          <w:rFonts w:ascii="Segoe UI" w:eastAsia="Times New Roman" w:hAnsi="Segoe UI" w:cs="Segoe UI"/>
-          <w:color w:val="24292E"/>
-          <w:sz w:val="24"/>
-          <w:szCs w:val="24"/>
-        </w:rPr>
-        <w:t>and</w:t>
-      </w:r>
-      <w:proofErr w:type="gramEnd"/>
-      <w:r>
-        <w:rPr>
-          <w:rFonts w:ascii="Segoe UI" w:eastAsia="Times New Roman" w:hAnsi="Segoe UI" w:cs="Segoe UI"/>
-          <w:color w:val="24292E"/>
-          <w:sz w:val="24"/>
-          <w:szCs w:val="24"/>
-        </w:rPr>
-        <w:t xml:space="preserve"> then run:</w:t>
+      <w:r>
+        <w:rPr>
+          <w:rFonts w:ascii="Segoe UI" w:eastAsia="Times New Roman" w:hAnsi="Segoe UI" w:cs="Segoe UI"/>
+          <w:color w:val="24292E"/>
+          <w:sz w:val="24"/>
+          <w:szCs w:val="24"/>
+        </w:rPr>
+        <w:t>and then run:</w:t>
       </w:r>
     </w:p>
     <w:p>
@@ -243,7 +209,6 @@
           <w:bdr w:val="none" w:sz="0" w:space="0" w:color="auto" w:frame="1"/>
         </w:rPr>
       </w:pPr>
-      <w:proofErr w:type="gramStart"/>
       <w:r>
         <w:rPr>
           <w:rFonts w:ascii="Consolas" w:eastAsia="Times New Roman" w:hAnsi="Consolas" w:cs="Consolas"/>
@@ -252,18 +217,7 @@
           <w:szCs w:val="20"/>
           <w:bdr w:val="none" w:sz="0" w:space="0" w:color="auto" w:frame="1"/>
         </w:rPr>
-        <w:t>npm</w:t>
-      </w:r>
-      <w:proofErr w:type="gramEnd"/>
-      <w:r>
-        <w:rPr>
-          <w:rFonts w:ascii="Consolas" w:eastAsia="Times New Roman" w:hAnsi="Consolas" w:cs="Consolas"/>
-          <w:color w:val="24292E"/>
-          <w:sz w:val="20"/>
-          <w:szCs w:val="20"/>
-          <w:bdr w:val="none" w:sz="0" w:space="0" w:color="auto" w:frame="1"/>
-        </w:rPr>
-        <w:t xml:space="preserve"> run build:content</w:t>
+        <w:t>npm run build:content</w:t>
       </w:r>
     </w:p>
     <w:p>
@@ -283,27 +237,7 @@
           <w:sz w:val="24"/>
           <w:szCs w:val="24"/>
         </w:rPr>
-        <w:t>(</w:t>
-      </w:r>
-      <w:proofErr w:type="gramStart"/>
-      <w:r>
-        <w:rPr>
-          <w:rFonts w:ascii="Segoe UI" w:eastAsia="Times New Roman" w:hAnsi="Segoe UI" w:cs="Segoe UI"/>
-          <w:color w:val="24292E"/>
-          <w:sz w:val="24"/>
-          <w:szCs w:val="24"/>
-        </w:rPr>
-        <w:t>nodejs</w:t>
-      </w:r>
-      <w:proofErr w:type="gramEnd"/>
-      <w:r>
-        <w:rPr>
-          <w:rFonts w:ascii="Segoe UI" w:eastAsia="Times New Roman" w:hAnsi="Segoe UI" w:cs="Segoe UI"/>
-          <w:color w:val="24292E"/>
-          <w:sz w:val="24"/>
-          <w:szCs w:val="24"/>
-        </w:rPr>
-        <w:t xml:space="preserve"> &gt;= 4 is required here.)</w:t>
+        <w:t>(nodejs &gt;= 4 is required here.)</w:t>
       </w:r>
     </w:p>
     <w:p>
@@ -502,27 +436,7 @@
           <w:sz w:val="24"/>
           <w:szCs w:val="24"/>
         </w:rPr>
-        <w:t xml:space="preserve">Create </w:t>
-      </w:r>
-      <w:proofErr w:type="gramStart"/>
-      <w:r>
-        <w:rPr>
-          <w:rFonts w:ascii="Segoe UI" w:eastAsia="Times New Roman" w:hAnsi="Segoe UI" w:cs="Segoe UI"/>
-          <w:color w:val="24292E"/>
-          <w:sz w:val="24"/>
-          <w:szCs w:val="24"/>
-        </w:rPr>
-        <w:t>a</w:t>
-      </w:r>
-      <w:proofErr w:type="gramEnd"/>
-      <w:r>
-        <w:rPr>
-          <w:rFonts w:ascii="Segoe UI" w:eastAsia="Times New Roman" w:hAnsi="Segoe UI" w:cs="Segoe UI"/>
-          <w:color w:val="24292E"/>
-          <w:sz w:val="24"/>
-          <w:szCs w:val="24"/>
-        </w:rPr>
-        <w:t> </w:t>
+        <w:t>Create a </w:t>
       </w:r>
       <w:r>
         <w:rPr>
@@ -1265,25 +1179,11 @@
           <w:numId w:val="4"/>
         </w:numPr>
       </w:pPr>
-      <w:proofErr w:type="gramStart"/>
       <w:r>
         <w:rPr>
           <w:rFonts w:ascii="PCSB Greek" w:hAnsi="PCSB Greek"/>
         </w:rPr>
-        <w:t>euqu</w:t>
-      </w:r>
-      <w:r>
-        <w:rPr>
-          <w:rFonts w:ascii="PCSB Greek" w:hAnsi="PCSB Greek"/>
-        </w:rPr>
-        <w:t>w</w:t>
-      </w:r>
-      <w:proofErr w:type="gramEnd"/>
-      <w:r>
-        <w:rPr>
-          <w:rFonts w:ascii="PCSB Greek" w:hAnsi="PCSB Greek"/>
-        </w:rPr>
-        <w:t>$</w:t>
+        <w:t>euquw$</w:t>
       </w:r>
       <w:r>
         <w:t xml:space="preserve"> and </w:t>
@@ -1309,10 +1209,86 @@
       <w:r>
         <w:t>Standardize the legend.</w:t>
       </w:r>
+    </w:p>
+    <w:p>
+      <w:r>
+        <w:t>How the Program works:</w:t>
+      </w:r>
+    </w:p>
+    <w:p>
+      <w:pPr>
+        <w:pStyle w:val="ListParagraph"/>
+        <w:numPr>
+          <w:ilvl w:val="0"/>
+          <w:numId w:val="5"/>
+        </w:numPr>
+      </w:pPr>
+      <w:r>
+        <w:t xml:space="preserve">Initial window - </w:t>
+      </w:r>
+      <w:r>
+        <w:t>D:\Docs\Gith\VNGKBible\app\js\core</w:t>
+      </w:r>
+      <w:r>
+        <w:t>\</w:t>
+      </w:r>
+      <w:r>
+        <w:t>config-default</w:t>
+      </w:r>
+      <w:r>
+        <w:t>.js</w:t>
+      </w:r>
+    </w:p>
+    <w:p>
+      <w:pPr>
+        <w:pStyle w:val="ListParagraph"/>
+        <w:numPr>
+          <w:ilvl w:val="1"/>
+          <w:numId w:val="5"/>
+        </w:numPr>
+      </w:pPr>
+      <w:r>
+        <w:t>sofia.config</w:t>
+      </w:r>
+      <w:r>
+        <w:t xml:space="preserve"> set up initial window - </w:t>
+      </w:r>
+      <w:r>
+        <w:t>JN1_1</w:t>
+      </w:r>
+      <w:r>
+        <w:t xml:space="preserve"> and search window</w:t>
+      </w:r>
+    </w:p>
+    <w:p>
+      <w:pPr>
+        <w:pStyle w:val="ListParagraph"/>
+        <w:numPr>
+          <w:ilvl w:val="0"/>
+          <w:numId w:val="5"/>
+        </w:numPr>
+      </w:pPr>
+      <w:r>
+        <w:t xml:space="preserve">Loading … window - </w:t>
+      </w:r>
+      <w:r>
+        <w:t>D:\Docs\Gith\VNGKBible\app\js\plugins</w:t>
+      </w:r>
+      <w:r>
+        <w:t>\lemmapopup.js</w:t>
+      </w:r>
+    </w:p>
+    <w:p>
+      <w:pPr>
+        <w:pStyle w:val="ListParagraph"/>
+        <w:numPr>
+          <w:ilvl w:val="0"/>
+          <w:numId w:val="5"/>
+        </w:numPr>
+      </w:pPr>
       <w:bookmarkStart w:id="0" w:name="_GoBack"/>
       <w:bookmarkEnd w:id="0"/>
     </w:p>
-    <w:p/>
     <w:sectPr>
       <w:pgSz w:w="12240" w:h="15840"/>
       <w:pgMar w:top="720" w:right="720" w:bottom="720" w:left="720" w:header="720" w:footer="720" w:gutter="0"/>
@@ -1752,6 +1728,95 @@
       </w:pPr>
     </w:lvl>
   </w:abstractNum>
+  <w:abstractNum w:abstractNumId="4">
+    <w:nsid w:val="7CCA3501"/>
+    <w:multiLevelType w:val="hybridMultilevel"/>
+    <w:tmpl w:val="705AC9D4"/>
+    <w:lvl w:ilvl="0" w:tplc="0409000F">
+      <w:start w:val="1"/>
+      <w:numFmt w:val="decimal"/>
+      <w:lvlText w:val="%1."/>
+      <w:lvlJc w:val="left"/>
+      <w:pPr>
+        <w:ind w:left="720" w:hanging="360"/>
+      </w:pPr>
+      <w:rPr>
+        <w:rFonts w:hint="default"/>
+      </w:rPr>
+    </w:lvl>
+    <w:lvl w:ilvl="1" w:tplc="04090019">
+      <w:start w:val="1"/>
+      <w:numFmt w:val="lowerLetter"/>
+      <w:lvlText w:val="%2."/>
+      <w:lvlJc w:val="left"/>
+      <w:pPr>
+        <w:ind w:left="1440" w:hanging="360"/>
+      </w:pPr>
+    </w:lvl>
+    <w:lvl w:ilvl="2" w:tplc="0409001B" w:tentative="1">
+      <w:start w:val="1"/>
+      <w:numFmt w:val="lowerRoman"/>
+      <w:lvlText w:val="%3."/>
+      <w:lvlJc w:val="right"/>
+      <w:pPr>
+        <w:ind w:left="2160" w:hanging="180"/>
+      </w:pPr>
+    </w:lvl>
+    <w:lvl w:ilvl="3" w:tplc="0409000F" w:tentative="1">
+      <w:start w:val="1"/>
+      <w:numFmt w:val="decimal"/>
+      <w:lvlText w:val="%4."/>
+      <w:lvlJc w:val="left"/>
+      <w:pPr>
+        <w:ind w:left="2880" w:hanging="360"/>
+      </w:pPr>
+    </w:lvl>
+    <w:lvl w:ilvl="4" w:tplc="04090019" w:tentative="1">
+      <w:start w:val="1"/>
+      <w:numFmt w:val="lowerLetter"/>
+      <w:lvlText w:val="%5."/>
+      <w:lvlJc w:val="left"/>
+      <w:pPr>
+        <w:ind w:left="3600" w:hanging="360"/>
+      </w:pPr>
+    </w:lvl>
+    <w:lvl w:ilvl="5" w:tplc="0409001B" w:tentative="1">
+      <w:start w:val="1"/>
+      <w:numFmt w:val="lowerRoman"/>
+      <w:lvlText w:val="%6."/>
+      <w:lvlJc w:val="right"/>
+      <w:pPr>
+        <w:ind w:left="4320" w:hanging="180"/>
+      </w:pPr>
+    </w:lvl>
+    <w:lvl w:ilvl="6" w:tplc="0409000F" w:tentative="1">
+      <w:start w:val="1"/>
+      <w:numFmt w:val="decimal"/>
+      <w:lvlText w:val="%7."/>
+      <w:lvlJc w:val="left"/>
+      <w:pPr>
+        <w:ind w:left="5040" w:hanging="360"/>
+      </w:pPr>
+    </w:lvl>
+    <w:lvl w:ilvl="7" w:tplc="04090019" w:tentative="1">
+      <w:start w:val="1"/>
+      <w:numFmt w:val="lowerLetter"/>
+      <w:lvlText w:val="%8."/>
+      <w:lvlJc w:val="left"/>
+      <w:pPr>
+        <w:ind w:left="5760" w:hanging="360"/>
+      </w:pPr>
+    </w:lvl>
+    <w:lvl w:ilvl="8" w:tplc="0409001B" w:tentative="1">
+      <w:start w:val="1"/>
+      <w:numFmt w:val="lowerRoman"/>
+      <w:lvlText w:val="%9."/>
+      <w:lvlJc w:val="right"/>
+      <w:pPr>
+        <w:ind w:left="6480" w:hanging="180"/>
+      </w:pPr>
+    </w:lvl>
+  </w:abstractNum>
   <w:num w:numId="1">
     <w:abstractNumId w:val="1"/>
   </w:num>
@@ -1763,6 +1828,9 @@
   </w:num>
   <w:num w:numId="4">
     <w:abstractNumId w:val="2"/>
+  </w:num>
+  <w:num w:numId="5">
+    <w:abstractNumId w:val="4"/>
   </w:num>
 </w:numbering>
 </file>

</xml_diff>